<commit_message>
New plan version and new materials
</commit_message>
<xml_diff>
--- a/Plan.docx
+++ b/Plan.docx
@@ -309,13 +309,45 @@
         <w:rPr>
           <w:sz w:val="24"/>
         </w:rPr>
-        <w:t>S</w:t>
-      </w:r>
-      <w:r>
-        <w:rPr>
-          <w:sz w:val="24"/>
-        </w:rPr>
-        <w:t>ystemy</w:t>
+        <w:t xml:space="preserve">Aplikacje </w:t>
+      </w:r>
+      <w:r>
+        <w:rPr>
+          <w:sz w:val="24"/>
+        </w:rPr>
+        <w:t>rozproszone</w:t>
+      </w:r>
+      <w:r>
+        <w:rPr>
+          <w:sz w:val="24"/>
+        </w:rPr>
+        <w:t xml:space="preserve"> i ich praktyczne wykorzystanie</w:t>
+      </w:r>
+    </w:p>
+    <w:p>
+      <w:pPr>
+        <w:rPr>
+          <w:sz w:val="24"/>
+        </w:rPr>
+      </w:pPr>
+      <w:r>
+        <w:rPr>
+          <w:sz w:val="24"/>
+        </w:rPr>
+        <w:tab/>
+        <w:t>2</w:t>
+      </w:r>
+      <w:r>
+        <w:rPr>
+          <w:sz w:val="24"/>
+        </w:rPr>
+        <w:t xml:space="preserve">.1 ) </w:t>
+      </w:r>
+      <w:r>
+        <w:rPr>
+          <w:sz w:val="24"/>
+        </w:rPr>
+        <w:t>Aplikacje</w:t>
       </w:r>
       <w:r>
         <w:rPr>
@@ -323,11 +355,65 @@
         </w:rPr>
         <w:t xml:space="preserve"> rozproszone</w:t>
       </w:r>
-      <w:r>
-        <w:rPr>
-          <w:sz w:val="24"/>
-        </w:rPr>
-        <w:t xml:space="preserve"> i ich praktyczne wykorzystanie</w:t>
+    </w:p>
+    <w:p>
+      <w:pPr>
+        <w:rPr>
+          <w:sz w:val="24"/>
+        </w:rPr>
+      </w:pPr>
+      <w:r>
+        <w:rPr>
+          <w:sz w:val="24"/>
+        </w:rPr>
+        <w:tab/>
+      </w:r>
+      <w:r>
+        <w:rPr>
+          <w:sz w:val="24"/>
+        </w:rPr>
+        <w:tab/>
+        <w:t>2.1.1) Definicja</w:t>
+      </w:r>
+    </w:p>
+    <w:p>
+      <w:pPr>
+        <w:rPr>
+          <w:sz w:val="24"/>
+        </w:rPr>
+      </w:pPr>
+      <w:r>
+        <w:rPr>
+          <w:sz w:val="24"/>
+        </w:rPr>
+        <w:tab/>
+      </w:r>
+      <w:r>
+        <w:rPr>
+          <w:sz w:val="24"/>
+        </w:rPr>
+        <w:tab/>
+        <w:t>2.1.2) Cechy</w:t>
+      </w:r>
+    </w:p>
+    <w:p>
+      <w:pPr>
+        <w:rPr>
+          <w:sz w:val="24"/>
+        </w:rPr>
+      </w:pPr>
+      <w:r>
+        <w:rPr>
+          <w:sz w:val="24"/>
+        </w:rPr>
+        <w:tab/>
+      </w:r>
+      <w:r>
+        <w:rPr>
+          <w:sz w:val="24"/>
+        </w:rPr>
+        <w:tab/>
+        <w:t>2.1.3) Wady i zalety</w:t>
       </w:r>
     </w:p>
     <w:p>
@@ -347,53 +433,31 @@
         <w:rPr>
           <w:sz w:val="24"/>
         </w:rPr>
-        <w:t xml:space="preserve">.1 ) </w:t>
-      </w:r>
-      <w:r>
-        <w:rPr>
-          <w:sz w:val="24"/>
-        </w:rPr>
-        <w:t>Przetwarzanie rozproszone</w:t>
-      </w:r>
-    </w:p>
-    <w:p>
-      <w:pPr>
-        <w:rPr>
-          <w:sz w:val="24"/>
-        </w:rPr>
-      </w:pPr>
-      <w:r>
-        <w:rPr>
-          <w:sz w:val="24"/>
-        </w:rPr>
-        <w:tab/>
-      </w:r>
-      <w:r>
-        <w:rPr>
-          <w:sz w:val="24"/>
-        </w:rPr>
-        <w:tab/>
-        <w:t>2.1.1) Definicja</w:t>
-      </w:r>
-    </w:p>
-    <w:p>
-      <w:pPr>
-        <w:rPr>
-          <w:sz w:val="24"/>
-        </w:rPr>
-      </w:pPr>
-      <w:r>
-        <w:rPr>
-          <w:sz w:val="24"/>
-        </w:rPr>
-        <w:tab/>
-      </w:r>
-      <w:r>
-        <w:rPr>
-          <w:sz w:val="24"/>
-        </w:rPr>
-        <w:tab/>
-        <w:t>2.1.2) Cechy</w:t>
+        <w:t xml:space="preserve">.2) </w:t>
+      </w:r>
+      <w:r>
+        <w:rPr>
+          <w:sz w:val="24"/>
+        </w:rPr>
+        <w:t xml:space="preserve"> </w:t>
+      </w:r>
+      <w:r>
+        <w:rPr>
+          <w:sz w:val="24"/>
+        </w:rPr>
+        <w:t xml:space="preserve">Rozwój </w:t>
+      </w:r>
+      <w:r>
+        <w:rPr>
+          <w:sz w:val="24"/>
+        </w:rPr>
+        <w:t>aplikacji</w:t>
+      </w:r>
+      <w:r>
+        <w:rPr>
+          <w:sz w:val="24"/>
+        </w:rPr>
+        <w:t xml:space="preserve"> rozproszonych</w:t>
       </w:r>
     </w:p>
     <w:p>
@@ -413,7 +477,7 @@
         <w:rPr>
           <w:sz w:val="24"/>
         </w:rPr>
-        <w:t xml:space="preserve">.2) </w:t>
+        <w:t xml:space="preserve">.3) </w:t>
       </w:r>
       <w:r>
         <w:rPr>
@@ -425,27 +489,88 @@
         <w:rPr>
           <w:sz w:val="24"/>
         </w:rPr>
-        <w:t>Rozwój systemów rozproszonych</w:t>
-      </w:r>
-    </w:p>
-    <w:p>
-      <w:pPr>
-        <w:rPr>
-          <w:sz w:val="24"/>
-        </w:rPr>
-      </w:pPr>
-      <w:r>
-        <w:rPr>
-          <w:sz w:val="24"/>
-        </w:rPr>
-        <w:tab/>
-        <w:t>2</w:t>
-      </w:r>
-      <w:r>
-        <w:rPr>
-          <w:sz w:val="24"/>
-        </w:rPr>
-        <w:t xml:space="preserve">.3) </w:t>
+        <w:t xml:space="preserve">Sposoby </w:t>
+      </w:r>
+      <w:r>
+        <w:rPr>
+          <w:sz w:val="24"/>
+        </w:rPr>
+        <w:t>implementacji aplikacji rozproszonych</w:t>
+      </w:r>
+    </w:p>
+    <w:p>
+      <w:pPr>
+        <w:rPr>
+          <w:sz w:val="24"/>
+        </w:rPr>
+      </w:pPr>
+      <w:r>
+        <w:rPr>
+          <w:sz w:val="24"/>
+        </w:rPr>
+        <w:t>3</w:t>
+      </w:r>
+      <w:r>
+        <w:rPr>
+          <w:sz w:val="24"/>
+        </w:rPr>
+        <w:t xml:space="preserve">) </w:t>
+      </w:r>
+      <w:r>
+        <w:rPr>
+          <w:sz w:val="24"/>
+        </w:rPr>
+        <w:t>Z</w:t>
+      </w:r>
+      <w:r>
+        <w:rPr>
+          <w:sz w:val="24"/>
+        </w:rPr>
+        <w:t>agadnienia</w:t>
+      </w:r>
+      <w:r>
+        <w:rPr>
+          <w:sz w:val="24"/>
+        </w:rPr>
+        <w:t xml:space="preserve"> sterowania</w:t>
+      </w:r>
+      <w:r>
+        <w:rPr>
+          <w:sz w:val="24"/>
+        </w:rPr>
+        <w:t xml:space="preserve"> obciążeniem</w:t>
+      </w:r>
+      <w:r>
+        <w:rPr>
+          <w:sz w:val="24"/>
+        </w:rPr>
+        <w:t xml:space="preserve"> w aplikacjach </w:t>
+      </w:r>
+      <w:r>
+        <w:rPr>
+          <w:sz w:val="24"/>
+        </w:rPr>
+        <w:t>rozproszonych</w:t>
+      </w:r>
+    </w:p>
+    <w:p>
+      <w:pPr>
+        <w:rPr>
+          <w:sz w:val="24"/>
+        </w:rPr>
+      </w:pPr>
+      <w:r>
+        <w:rPr>
+          <w:sz w:val="24"/>
+        </w:rPr>
+        <w:tab/>
+        <w:t>3</w:t>
+      </w:r>
+      <w:r>
+        <w:rPr>
+          <w:sz w:val="24"/>
+        </w:rPr>
+        <w:t>.1) Definicja</w:t>
       </w:r>
       <w:r>
         <w:rPr>
@@ -453,29 +578,70 @@
         </w:rPr>
         <w:t xml:space="preserve"> </w:t>
       </w:r>
-      <w:r>
-        <w:rPr>
-          <w:sz w:val="24"/>
-        </w:rPr>
-        <w:t>Sposoby w</w:t>
-      </w:r>
-      <w:r>
-        <w:rPr>
-          <w:sz w:val="24"/>
-        </w:rPr>
-        <w:t xml:space="preserve">ykorzystanie </w:t>
-      </w:r>
-      <w:r>
-        <w:rPr>
-          <w:sz w:val="24"/>
-        </w:rPr>
-        <w:t>systemów rozproszonych</w:t>
-      </w:r>
-      <w:r>
-        <w:rPr>
-          <w:sz w:val="24"/>
-        </w:rPr>
-        <w:t xml:space="preserve"> do przetwarzania danych</w:t>
+    </w:p>
+    <w:p>
+      <w:pPr>
+        <w:rPr>
+          <w:sz w:val="24"/>
+        </w:rPr>
+      </w:pPr>
+      <w:r>
+        <w:rPr>
+          <w:sz w:val="24"/>
+        </w:rPr>
+        <w:tab/>
+        <w:t>3</w:t>
+      </w:r>
+      <w:r>
+        <w:rPr>
+          <w:sz w:val="24"/>
+        </w:rPr>
+        <w:t>.2) Sposoby sterowania obciążeniem</w:t>
+      </w:r>
+    </w:p>
+    <w:p>
+      <w:pPr>
+        <w:rPr>
+          <w:sz w:val="24"/>
+        </w:rPr>
+      </w:pPr>
+      <w:r>
+        <w:rPr>
+          <w:sz w:val="24"/>
+        </w:rPr>
+        <w:tab/>
+        <w:t>3.3) Przegląd rozwiązań z</w:t>
+      </w:r>
+      <w:r>
+        <w:rPr>
+          <w:sz w:val="24"/>
+        </w:rPr>
+        <w:t>agadnienia sterowania</w:t>
+      </w:r>
+      <w:r>
+        <w:rPr>
+          <w:sz w:val="24"/>
+        </w:rPr>
+        <w:t xml:space="preserve"> obciążeniem</w:t>
+      </w:r>
+    </w:p>
+    <w:p>
+      <w:pPr>
+        <w:rPr>
+          <w:sz w:val="24"/>
+        </w:rPr>
+      </w:pPr>
+      <w:r>
+        <w:rPr>
+          <w:sz w:val="24"/>
+        </w:rPr>
+        <w:t>4</w:t>
+      </w:r>
+      <w:r>
+        <w:rPr>
+          <w:sz w:val="24"/>
+        </w:rPr>
+        <w:t>)</w:t>
       </w:r>
       <w:r>
         <w:rPr>
@@ -483,18 +649,63 @@
         </w:rPr>
         <w:t xml:space="preserve"> </w:t>
       </w:r>
-    </w:p>
-    <w:p>
-      <w:pPr>
-        <w:rPr>
-          <w:sz w:val="24"/>
-        </w:rPr>
-      </w:pPr>
-      <w:r>
-        <w:rPr>
-          <w:sz w:val="24"/>
-        </w:rPr>
-        <w:t>3</w:t>
+      <w:r>
+        <w:rPr>
+          <w:sz w:val="24"/>
+        </w:rPr>
+        <w:t xml:space="preserve"> </w:t>
+      </w:r>
+      <w:r>
+        <w:rPr>
+          <w:sz w:val="24"/>
+        </w:rPr>
+        <w:t xml:space="preserve">Opis </w:t>
+      </w:r>
+      <w:r>
+        <w:rPr>
+          <w:sz w:val="24"/>
+        </w:rPr>
+        <w:t xml:space="preserve">technologii </w:t>
+      </w:r>
+      <w:r>
+        <w:rPr>
+          <w:sz w:val="24"/>
+        </w:rPr>
+        <w:t>komunikatów</w:t>
+      </w:r>
+    </w:p>
+    <w:p>
+      <w:pPr>
+        <w:rPr>
+          <w:sz w:val="24"/>
+        </w:rPr>
+      </w:pPr>
+      <w:r>
+        <w:rPr>
+          <w:sz w:val="24"/>
+        </w:rPr>
+        <w:tab/>
+        <w:t>4.1)</w:t>
+      </w:r>
+      <w:r>
+        <w:rPr>
+          <w:sz w:val="24"/>
+        </w:rPr>
+        <w:t xml:space="preserve"> Ogólne informacje</w:t>
+      </w:r>
+    </w:p>
+    <w:p>
+      <w:pPr>
+        <w:ind w:firstLine="708"/>
+        <w:rPr>
+          <w:sz w:val="24"/>
+        </w:rPr>
+      </w:pPr>
+      <w:r>
+        <w:rPr>
+          <w:sz w:val="24"/>
+        </w:rPr>
+        <w:t>4.2</w:t>
       </w:r>
       <w:r>
         <w:rPr>
@@ -506,178 +717,7 @@
         <w:rPr>
           <w:sz w:val="24"/>
         </w:rPr>
-        <w:t>Z</w:t>
-      </w:r>
-      <w:r>
-        <w:rPr>
-          <w:sz w:val="24"/>
-        </w:rPr>
-        <w:t>agadnienia</w:t>
-      </w:r>
-      <w:r>
-        <w:rPr>
-          <w:sz w:val="24"/>
-        </w:rPr>
-        <w:t xml:space="preserve"> sterowania</w:t>
-      </w:r>
-      <w:r>
-        <w:rPr>
-          <w:sz w:val="24"/>
-        </w:rPr>
-        <w:t xml:space="preserve"> obciążeniem</w:t>
-      </w:r>
-      <w:r>
-        <w:rPr>
-          <w:sz w:val="24"/>
-        </w:rPr>
-        <w:t xml:space="preserve"> w aplikacjach </w:t>
-      </w:r>
-      <w:r>
-        <w:rPr>
-          <w:sz w:val="24"/>
-        </w:rPr>
-        <w:t>rozproszonych</w:t>
-      </w:r>
-    </w:p>
-    <w:p>
-      <w:pPr>
-        <w:rPr>
-          <w:sz w:val="24"/>
-        </w:rPr>
-      </w:pPr>
-      <w:r>
-        <w:rPr>
-          <w:sz w:val="24"/>
-        </w:rPr>
-        <w:tab/>
-        <w:t>3</w:t>
-      </w:r>
-      <w:r>
-        <w:rPr>
-          <w:sz w:val="24"/>
-        </w:rPr>
-        <w:t>.1) Definicja</w:t>
-      </w:r>
-      <w:r>
-        <w:rPr>
-          <w:sz w:val="24"/>
-        </w:rPr>
-        <w:t xml:space="preserve"> </w:t>
-      </w:r>
-    </w:p>
-    <w:p>
-      <w:pPr>
-        <w:rPr>
-          <w:sz w:val="24"/>
-        </w:rPr>
-      </w:pPr>
-      <w:r>
-        <w:rPr>
-          <w:sz w:val="24"/>
-        </w:rPr>
-        <w:tab/>
-        <w:t>3</w:t>
-      </w:r>
-      <w:r>
-        <w:rPr>
-          <w:sz w:val="24"/>
-        </w:rPr>
-        <w:t>.2) Sposoby sterowania obciążeniem</w:t>
-      </w:r>
-    </w:p>
-    <w:p>
-      <w:pPr>
-        <w:rPr>
-          <w:sz w:val="24"/>
-        </w:rPr>
-      </w:pPr>
-      <w:r>
-        <w:rPr>
-          <w:sz w:val="24"/>
-        </w:rPr>
-        <w:tab/>
-        <w:t>3.3) Przegląd rozwiązań z</w:t>
-      </w:r>
-      <w:r>
-        <w:rPr>
-          <w:sz w:val="24"/>
-        </w:rPr>
-        <w:t>agadnienia sterowania</w:t>
-      </w:r>
-      <w:r>
-        <w:rPr>
-          <w:sz w:val="24"/>
-        </w:rPr>
-        <w:t xml:space="preserve"> obciążeniem</w:t>
-      </w:r>
-    </w:p>
-    <w:p>
-      <w:pPr>
-        <w:rPr>
-          <w:sz w:val="24"/>
-        </w:rPr>
-      </w:pPr>
-      <w:r>
-        <w:rPr>
-          <w:sz w:val="24"/>
-        </w:rPr>
-        <w:t>4</w:t>
-      </w:r>
-      <w:r>
-        <w:rPr>
-          <w:sz w:val="24"/>
-        </w:rPr>
-        <w:t>)</w:t>
-      </w:r>
-      <w:r>
-        <w:rPr>
-          <w:sz w:val="24"/>
-        </w:rPr>
-        <w:t xml:space="preserve"> </w:t>
-      </w:r>
-      <w:r>
-        <w:rPr>
-          <w:sz w:val="24"/>
-        </w:rPr>
-        <w:t xml:space="preserve"> </w:t>
-      </w:r>
-      <w:r>
-        <w:rPr>
-          <w:sz w:val="24"/>
-        </w:rPr>
-        <w:t xml:space="preserve">Opis </w:t>
-      </w:r>
-      <w:r>
-        <w:rPr>
-          <w:sz w:val="24"/>
-        </w:rPr>
-        <w:t xml:space="preserve">technologii </w:t>
-      </w:r>
-      <w:r>
-        <w:rPr>
-          <w:sz w:val="24"/>
-        </w:rPr>
-        <w:t>komunikatów</w:t>
-      </w:r>
-    </w:p>
-    <w:p>
-      <w:pPr>
-        <w:rPr>
-          <w:sz w:val="24"/>
-        </w:rPr>
-      </w:pPr>
-      <w:r>
-        <w:rPr>
-          <w:sz w:val="24"/>
-        </w:rPr>
-        <w:tab/>
-        <w:t>4.1)</w:t>
-      </w:r>
-      <w:r>
-        <w:rPr>
-          <w:sz w:val="24"/>
-        </w:rPr>
-        <w:t xml:space="preserve"> Ogólne informacje</w:t>
+        <w:t xml:space="preserve"> Standard JMS</w:t>
       </w:r>
     </w:p>
     <w:p>
@@ -691,32 +731,6 @@
         <w:rPr>
           <w:sz w:val="24"/>
         </w:rPr>
-        <w:t>4.2</w:t>
-      </w:r>
-      <w:r>
-        <w:rPr>
-          <w:sz w:val="24"/>
-        </w:rPr>
-        <w:t xml:space="preserve">) </w:t>
-      </w:r>
-      <w:r>
-        <w:rPr>
-          <w:sz w:val="24"/>
-        </w:rPr>
-        <w:t xml:space="preserve"> Standard JMS</w:t>
-      </w:r>
-    </w:p>
-    <w:p>
-      <w:pPr>
-        <w:ind w:firstLine="708"/>
-        <w:rPr>
-          <w:sz w:val="24"/>
-        </w:rPr>
-      </w:pPr>
-      <w:r>
-        <w:rPr>
-          <w:sz w:val="24"/>
-        </w:rPr>
         <w:t xml:space="preserve">4.3) Zastosowanie </w:t>
       </w:r>
       <w:r>
@@ -775,6 +789,7 @@
         <w:rPr>
           <w:sz w:val="24"/>
         </w:rPr>
+        <w:lastRenderedPageBreak/>
         <w:tab/>
       </w:r>
     </w:p>
@@ -1417,7 +1432,7 @@
 </file>
 
 <file path=customXml/itemProps1.xml><?xml version="1.0" encoding="utf-8"?>
-<ds:datastoreItem xmlns:ds="http://schemas.openxmlformats.org/officeDocument/2006/customXml" ds:itemID="{0F359388-A67D-4B71-860B-A7B40A3F6C8C}">
+<ds:datastoreItem xmlns:ds="http://schemas.openxmlformats.org/officeDocument/2006/customXml" ds:itemID="{3BAC1CA0-37ED-4682-9077-34B4259B67E5}">
   <ds:schemaRefs>
     <ds:schemaRef ds:uri="http://schemas.openxmlformats.org/officeDocument/2006/bibliography"/>
   </ds:schemaRefs>

</xml_diff>

<commit_message>
- New plan version - New materials - Folders reorganization
</commit_message>
<xml_diff>
--- a/Plan.docx
+++ b/Plan.docx
@@ -321,7 +321,13 @@
         <w:rPr>
           <w:sz w:val="24"/>
         </w:rPr>
-        <w:t xml:space="preserve"> i ich praktyczne wykorzystanie</w:t>
+        <w:t xml:space="preserve"> i ich </w:t>
+      </w:r>
+      <w:r>
+        <w:rPr>
+          <w:sz w:val="24"/>
+        </w:rPr>
+        <w:t>zastosowanie</w:t>
       </w:r>
     </w:p>
     <w:p>
@@ -471,6 +477,26 @@
           <w:sz w:val="24"/>
         </w:rPr>
         <w:tab/>
+        <w:t xml:space="preserve">2.3) </w:t>
+      </w:r>
+      <w:r>
+        <w:rPr>
+          <w:sz w:val="24"/>
+        </w:rPr>
+        <w:t>Omówienie rodzajów komunikacji w aplikacjach rozproszonych</w:t>
+      </w:r>
+    </w:p>
+    <w:p>
+      <w:pPr>
+        <w:rPr>
+          <w:sz w:val="24"/>
+        </w:rPr>
+      </w:pPr>
+      <w:r>
+        <w:rPr>
+          <w:sz w:val="24"/>
+        </w:rPr>
+        <w:tab/>
         <w:t>2</w:t>
       </w:r>
       <w:r>
@@ -665,13 +691,25 @@
         <w:rPr>
           <w:sz w:val="24"/>
         </w:rPr>
-        <w:t xml:space="preserve">technologii </w:t>
-      </w:r>
-      <w:r>
-        <w:rPr>
-          <w:sz w:val="24"/>
-        </w:rPr>
-        <w:t>komunikatów</w:t>
+        <w:t>technologii</w:t>
+      </w:r>
+      <w:r>
+        <w:rPr>
+          <w:sz w:val="24"/>
+        </w:rPr>
+        <w:t xml:space="preserve"> opartej o</w:t>
+      </w:r>
+      <w:r>
+        <w:rPr>
+          <w:sz w:val="24"/>
+        </w:rPr>
+        <w:t xml:space="preserve"> </w:t>
+      </w:r>
+      <w:r>
+        <w:rPr>
+          <w:sz w:val="24"/>
+        </w:rPr>
+        <w:t>komunikaty</w:t>
       </w:r>
     </w:p>
     <w:p>
@@ -691,7 +729,21 @@
         <w:rPr>
           <w:sz w:val="24"/>
         </w:rPr>
-        <w:t xml:space="preserve"> Ogólne informacje</w:t>
+        <w:t xml:space="preserve"> </w:t>
+      </w:r>
+      <w:commentRangeStart w:id="1"/>
+      <w:r>
+        <w:rPr>
+          <w:sz w:val="24"/>
+        </w:rPr>
+        <w:t>Ogólne informacje</w:t>
+      </w:r>
+      <w:commentRangeEnd w:id="1"/>
+      <w:r>
+        <w:rPr>
+          <w:rStyle w:val="Odwoaniedokomentarza"/>
+        </w:rPr>
+        <w:commentReference w:id="1"/>
       </w:r>
     </w:p>
     <w:p>
@@ -737,7 +789,19 @@
         <w:rPr>
           <w:sz w:val="24"/>
         </w:rPr>
-        <w:t>usług komunikatów w sterowaniu obciążeniem</w:t>
+        <w:t>kolejek</w:t>
+      </w:r>
+      <w:r>
+        <w:rPr>
+          <w:sz w:val="24"/>
+        </w:rPr>
+        <w:t xml:space="preserve"> w</w:t>
+      </w:r>
+      <w:r>
+        <w:rPr>
+          <w:sz w:val="24"/>
+        </w:rPr>
+        <w:t xml:space="preserve"> sterowaniu obciążeniem</w:t>
       </w:r>
     </w:p>
     <w:p>
@@ -789,7 +853,6 @@
         <w:rPr>
           <w:sz w:val="24"/>
         </w:rPr>
-        <w:lastRenderedPageBreak/>
         <w:tab/>
       </w:r>
     </w:p>
@@ -850,6 +913,22 @@
       <w:proofErr w:type="spellEnd"/>
       <w:r>
         <w:t xml:space="preserve"> kiepska</w:t>
+      </w:r>
+    </w:p>
+  </w:comment>
+  <w:comment w:id="1" w:author="Mastergos" w:date="2013-02-09T19:20:00Z" w:initials="M">
+    <w:p>
+      <w:pPr>
+        <w:pStyle w:val="Tekstkomentarza"/>
+      </w:pPr>
+      <w:r>
+        <w:rPr>
+          <w:rStyle w:val="Odwoaniedokomentarza"/>
+        </w:rPr>
+        <w:annotationRef/>
+      </w:r>
+      <w:r>
+        <w:t>Jakoś inaczej….</w:t>
       </w:r>
     </w:p>
   </w:comment>
@@ -1432,7 +1511,7 @@
 </file>
 
 <file path=customXml/itemProps1.xml><?xml version="1.0" encoding="utf-8"?>
-<ds:datastoreItem xmlns:ds="http://schemas.openxmlformats.org/officeDocument/2006/customXml" ds:itemID="{3BAC1CA0-37ED-4682-9077-34B4259B67E5}">
+<ds:datastoreItem xmlns:ds="http://schemas.openxmlformats.org/officeDocument/2006/customXml" ds:itemID="{12725190-C10D-4A2E-BEA4-0AEC7589094B}">
   <ds:schemaRefs>
     <ds:schemaRef ds:uri="http://schemas.openxmlformats.org/officeDocument/2006/bibliography"/>
   </ds:schemaRefs>

</xml_diff>

<commit_message>
Plan v 0.7 Beta
</commit_message>
<xml_diff>
--- a/Plan.docx
+++ b/Plan.docx
@@ -16,7 +16,23 @@
           <w:sz w:val="20"/>
           <w:szCs w:val="20"/>
         </w:rPr>
-        <w:t>Wersja: 0.6</w:t>
+        <w:t>Wersja: 0.</w:t>
+      </w:r>
+      <w:r>
+        <w:rPr>
+          <w:i/>
+          <w:sz w:val="20"/>
+          <w:szCs w:val="20"/>
+        </w:rPr>
+        <w:t>7</w:t>
+      </w:r>
+      <w:r>
+        <w:rPr>
+          <w:i/>
+          <w:sz w:val="20"/>
+          <w:szCs w:val="20"/>
+        </w:rPr>
+        <w:t xml:space="preserve"> Beta</w:t>
       </w:r>
     </w:p>
     <w:p>
@@ -603,23 +619,87 @@
         <w:t xml:space="preserve">5.1) Omówienie wykorzystanych </w:t>
       </w:r>
       <w:r>
-        <w:t>technologii</w:t>
-      </w:r>
-    </w:p>
-    <w:p>
-      <w:pPr>
-        <w:spacing w:line="240" w:lineRule="auto"/>
-      </w:pPr>
-      <w:r>
-        <w:tab/>
-        <w:t xml:space="preserve">5.2) </w:t>
-      </w:r>
-      <w:r>
-        <w:t xml:space="preserve">Architektura </w:t>
-      </w:r>
-      <w:r>
-        <w:t>(….)</w:t>
-      </w:r>
+        <w:t>technologi</w:t>
+      </w:r>
+      <w:r>
+        <w:t>i</w:t>
+      </w:r>
+    </w:p>
+    <w:p>
+      <w:pPr>
+        <w:spacing w:line="240" w:lineRule="auto"/>
+      </w:pPr>
+      <w:r>
+        <w:tab/>
+        <w:t>5.2</w:t>
+      </w:r>
+      <w:r>
+        <w:t xml:space="preserve">) </w:t>
+      </w:r>
+      <w:r>
+        <w:t>Architektura aplikacji rozproszonej użytej do testów</w:t>
+      </w:r>
+    </w:p>
+    <w:p>
+      <w:pPr>
+        <w:spacing w:line="240" w:lineRule="auto"/>
+      </w:pPr>
+      <w:r>
+        <w:lastRenderedPageBreak/>
+        <w:tab/>
+        <w:t>5.3</w:t>
+      </w:r>
+      <w:r>
+        <w:t xml:space="preserve">) Opis </w:t>
+      </w:r>
+      <w:r>
+        <w:t>rozwiązania</w:t>
+      </w:r>
+    </w:p>
+    <w:p>
+      <w:pPr>
+        <w:spacing w:line="240" w:lineRule="auto"/>
+      </w:pPr>
+      <w:r>
+        <w:t xml:space="preserve">6) </w:t>
+      </w:r>
+      <w:r>
+        <w:t>Badania</w:t>
+      </w:r>
+    </w:p>
+    <w:p>
+      <w:pPr>
+        <w:spacing w:line="240" w:lineRule="auto"/>
+      </w:pPr>
+      <w:r>
+        <w:tab/>
+        <w:t xml:space="preserve">6.1) Opis przeprowadzonych </w:t>
+      </w:r>
+      <w:r>
+        <w:t>testów</w:t>
+      </w:r>
+    </w:p>
+    <w:p>
+      <w:pPr>
+        <w:spacing w:line="240" w:lineRule="auto"/>
+      </w:pPr>
+      <w:r>
+        <w:tab/>
+        <w:t>6.2) Porównanie rozwiązań</w:t>
+      </w:r>
+    </w:p>
+    <w:p>
+      <w:pPr>
+        <w:spacing w:line="240" w:lineRule="auto"/>
+      </w:pPr>
+      <w:r>
+        <w:t>7) Podsumowanie</w:t>
+      </w:r>
+    </w:p>
+    <w:p>
+      <w:pPr>
+        <w:spacing w:line="240" w:lineRule="auto"/>
+      </w:pPr>
     </w:p>
     <w:p/>
     <w:p/>
@@ -1241,7 +1321,7 @@
 </file>
 
 <file path=customXml/itemProps1.xml><?xml version="1.0" encoding="utf-8"?>
-<ds:datastoreItem xmlns:ds="http://schemas.openxmlformats.org/officeDocument/2006/customXml" ds:itemID="{87A49194-60CF-4E77-BA91-B00E1A551EE0}">
+<ds:datastoreItem xmlns:ds="http://schemas.openxmlformats.org/officeDocument/2006/customXml" ds:itemID="{9F9D0E93-FD63-44D0-B404-006C9BDC78D9}">
   <ds:schemaRefs>
     <ds:schemaRef ds:uri="http://schemas.openxmlformats.org/officeDocument/2006/bibliography"/>
   </ds:schemaRefs>

</xml_diff>

<commit_message>
New materials, plan and rozdzial_1 update
</commit_message>
<xml_diff>
--- a/Plan.docx
+++ b/Plan.docx
@@ -1,6 +1,6 @@
 
 <file path=word/document.xml><?xml version="1.0" encoding="utf-8"?>
-<w:document xmlns:ve="http://schemas.openxmlformats.org/markup-compatibility/2006" xmlns:o="urn:schemas-microsoft-com:office:office" xmlns:r="http://schemas.openxmlformats.org/officeDocument/2006/relationships" xmlns:m="http://schemas.openxmlformats.org/officeDocument/2006/math" xmlns:v="urn:schemas-microsoft-com:vml" xmlns:wp="http://schemas.openxmlformats.org/drawingml/2006/wordprocessingDrawing" xmlns:w10="urn:schemas-microsoft-com:office:word" xmlns:w="http://schemas.openxmlformats.org/wordprocessingml/2006/main" xmlns:wne="http://schemas.microsoft.com/office/word/2006/wordml">
+<w:document xmlns:wpc="http://schemas.microsoft.com/office/word/2010/wordprocessingCanvas" xmlns:mc="http://schemas.openxmlformats.org/markup-compatibility/2006" xmlns:o="urn:schemas-microsoft-com:office:office" xmlns:r="http://schemas.openxmlformats.org/officeDocument/2006/relationships" xmlns:m="http://schemas.openxmlformats.org/officeDocument/2006/math" xmlns:v="urn:schemas-microsoft-com:vml" xmlns:wp14="http://schemas.microsoft.com/office/word/2010/wordprocessingDrawing" xmlns:wp="http://schemas.openxmlformats.org/drawingml/2006/wordprocessingDrawing" xmlns:w10="urn:schemas-microsoft-com:office:word" xmlns:w="http://schemas.openxmlformats.org/wordprocessingml/2006/main" xmlns:w14="http://schemas.microsoft.com/office/word/2010/wordml" xmlns:wpg="http://schemas.microsoft.com/office/word/2010/wordprocessingGroup" xmlns:wpi="http://schemas.microsoft.com/office/word/2010/wordprocessingInk" xmlns:wne="http://schemas.microsoft.com/office/word/2006/wordml" xmlns:wps="http://schemas.microsoft.com/office/word/2010/wordprocessingShape" mc:Ignorable="w14 wp14">
   <w:body>
     <w:p>
       <w:pPr>
@@ -32,8 +32,10 @@
           <w:sz w:val="20"/>
           <w:szCs w:val="20"/>
         </w:rPr>
-        <w:t>.2</w:t>
-      </w:r>
+        <w:t>.3</w:t>
+      </w:r>
+      <w:bookmarkStart w:id="0" w:name="_GoBack"/>
+      <w:bookmarkEnd w:id="0"/>
       <w:r>
         <w:rPr>
           <w:i/>
@@ -161,41 +163,47 @@
       <w:pPr>
         <w:spacing w:line="240" w:lineRule="auto"/>
         <w:rPr>
-          <w:szCs w:val="24"/>
-        </w:rPr>
-      </w:pPr>
-      <w:r>
-        <w:rPr>
-          <w:szCs w:val="24"/>
-        </w:rPr>
-        <w:tab/>
-      </w:r>
-      <w:r>
-        <w:rPr>
+          <w:strike/>
+          <w:szCs w:val="24"/>
+        </w:rPr>
+      </w:pPr>
+      <w:r>
+        <w:rPr>
+          <w:szCs w:val="24"/>
+        </w:rPr>
+        <w:tab/>
+      </w:r>
+      <w:r>
+        <w:rPr>
+          <w:strike/>
           <w:szCs w:val="24"/>
         </w:rPr>
         <w:t>1.4</w:t>
       </w:r>
       <w:r>
         <w:rPr>
+          <w:strike/>
           <w:szCs w:val="24"/>
         </w:rPr>
         <w:t>) Przegląd technologii</w:t>
       </w:r>
       <w:r>
         <w:rPr>
+          <w:strike/>
           <w:szCs w:val="24"/>
         </w:rPr>
         <w:t xml:space="preserve"> związanych z programowaniem </w:t>
       </w:r>
       <w:r>
         <w:rPr>
+          <w:strike/>
           <w:szCs w:val="24"/>
         </w:rPr>
         <w:t>agent</w:t>
       </w:r>
       <w:r>
         <w:rPr>
+          <w:strike/>
           <w:szCs w:val="24"/>
         </w:rPr>
         <w:t>owym</w:t>
@@ -538,14 +546,12 @@
       <w:r>
         <w:t xml:space="preserve">5) Sterowanie obciążeniem z wykorzystaniem programowania </w:t>
       </w:r>
-      <w:proofErr w:type="spellStart"/>
       <w:r>
         <w:t>agent</w:t>
       </w:r>
       <w:r>
         <w:t>owego</w:t>
       </w:r>
-      <w:proofErr w:type="spellEnd"/>
     </w:p>
     <w:p>
       <w:pPr>
@@ -612,8 +618,6 @@
         <w:tab/>
         <w:t xml:space="preserve">6.1) Opis przeprowadzonych </w:t>
       </w:r>
-      <w:bookmarkStart w:id="0" w:name="_GoBack"/>
-      <w:bookmarkEnd w:id="0"/>
       <w:r>
         <w:t>testów</w:t>
       </w:r>
@@ -692,7 +696,7 @@
 </file>
 
 <file path=word/styles.xml><?xml version="1.0" encoding="utf-8"?>
-<w:styles xmlns:r="http://schemas.openxmlformats.org/officeDocument/2006/relationships" xmlns:w="http://schemas.openxmlformats.org/wordprocessingml/2006/main">
+<w:styles xmlns:mc="http://schemas.openxmlformats.org/markup-compatibility/2006" xmlns:r="http://schemas.openxmlformats.org/officeDocument/2006/relationships" xmlns:w="http://schemas.openxmlformats.org/wordprocessingml/2006/main" xmlns:w14="http://schemas.microsoft.com/office/word/2010/wordml" mc:Ignorable="w14">
   <w:docDefaults>
     <w:rPrDefault>
       <w:rPr>
@@ -863,7 +867,6 @@
     <w:uiPriority w:val="99"/>
     <w:semiHidden/>
     <w:unhideWhenUsed/>
-    <w:qFormat/>
     <w:tblPr>
       <w:tblInd w:w="0" w:type="dxa"/>
       <w:tblCellMar>
@@ -1142,17 +1145,17 @@
     <w:lsdException w:name="Bibliography" w:uiPriority="37"/>
     <w:lsdException w:name="TOC Heading" w:uiPriority="39" w:qFormat="1"/>
   </w:latentStyles>
-  <w:style w:type="paragraph" w:default="1" w:styleId="Normal">
+  <w:style w:type="paragraph" w:default="1" w:styleId="Normalny">
     <w:name w:val="Normal"/>
     <w:qFormat/>
   </w:style>
-  <w:style w:type="character" w:default="1" w:styleId="DefaultParagraphFont">
+  <w:style w:type="character" w:default="1" w:styleId="Domylnaczcionkaakapitu">
     <w:name w:val="Default Paragraph Font"/>
     <w:uiPriority w:val="1"/>
     <w:semiHidden/>
     <w:unhideWhenUsed/>
   </w:style>
-  <w:style w:type="table" w:default="1" w:styleId="TableNormal">
+  <w:style w:type="table" w:default="1" w:styleId="Standardowy">
     <w:name w:val="Normal Table"/>
     <w:uiPriority w:val="99"/>
     <w:semiHidden/>
@@ -1167,7 +1170,7 @@
       </w:tblCellMar>
     </w:tblPr>
   </w:style>
-  <w:style w:type="numbering" w:default="1" w:styleId="NoList">
+  <w:style w:type="numbering" w:default="1" w:styleId="Bezlisty">
     <w:name w:val="No List"/>
     <w:uiPriority w:val="99"/>
     <w:semiHidden/>
@@ -1464,7 +1467,7 @@
 </file>
 
 <file path=customXml/itemProps1.xml><?xml version="1.0" encoding="utf-8"?>
-<ds:datastoreItem xmlns:ds="http://schemas.openxmlformats.org/officeDocument/2006/customXml" ds:itemID="{D07854D2-BE8A-4EED-A92F-32D4962AC6D0}">
+<ds:datastoreItem xmlns:ds="http://schemas.openxmlformats.org/officeDocument/2006/customXml" ds:itemID="{F84EAE26-D30C-4BCB-A683-0F4F043A7923}">
   <ds:schemaRefs>
     <ds:schemaRef ds:uri="http://schemas.openxmlformats.org/officeDocument/2006/bibliography"/>
   </ds:schemaRefs>

</xml_diff>

<commit_message>
Before change in first chapter and plan
</commit_message>
<xml_diff>
--- a/Plan.docx
+++ b/Plan.docx
@@ -34,8 +34,6 @@
         </w:rPr>
         <w:t>.3</w:t>
       </w:r>
-      <w:bookmarkStart w:id="0" w:name="_GoBack"/>
-      <w:bookmarkEnd w:id="0"/>
       <w:r>
         <w:rPr>
           <w:i/>
@@ -289,18 +287,35 @@
     <w:p>
       <w:pPr>
         <w:spacing w:line="240" w:lineRule="auto"/>
-      </w:pPr>
-      <w:r>
-        <w:tab/>
+        <w:rPr>
+          <w:strike/>
+        </w:rPr>
+      </w:pPr>
+      <w:r>
+        <w:tab/>
+      </w:r>
+      <w:r>
+        <w:rPr>
+          <w:strike/>
+        </w:rPr>
         <w:t>2</w:t>
       </w:r>
       <w:r>
+        <w:rPr>
+          <w:strike/>
+        </w:rPr>
         <w:t xml:space="preserve">.2) Rozwój </w:t>
       </w:r>
       <w:r>
+        <w:rPr>
+          <w:strike/>
+        </w:rPr>
         <w:t>aplikacji</w:t>
       </w:r>
       <w:r>
+        <w:rPr>
+          <w:strike/>
+        </w:rPr>
         <w:t xml:space="preserve"> rozproszonych</w:t>
       </w:r>
     </w:p>
@@ -628,9 +643,14 @@
       </w:pPr>
       <w:r>
         <w:tab/>
-        <w:t>6.2) Interpretacja wyników</w:t>
-      </w:r>
-    </w:p>
+        <w:t xml:space="preserve">6.2) </w:t>
+      </w:r>
+      <w:bookmarkStart w:id="0" w:name="_GoBack"/>
+      <w:r>
+        <w:t>Interpretacja wyników</w:t>
+      </w:r>
+    </w:p>
+    <w:bookmarkEnd w:id="0"/>
     <w:p>
       <w:pPr>
         <w:spacing w:line="240" w:lineRule="auto"/>
@@ -1467,7 +1487,7 @@
 </file>
 
 <file path=customXml/itemProps1.xml><?xml version="1.0" encoding="utf-8"?>
-<ds:datastoreItem xmlns:ds="http://schemas.openxmlformats.org/officeDocument/2006/customXml" ds:itemID="{F84EAE26-D30C-4BCB-A683-0F4F043A7923}">
+<ds:datastoreItem xmlns:ds="http://schemas.openxmlformats.org/officeDocument/2006/customXml" ds:itemID="{F3DD0FB4-2600-4F82-93D0-D427917D303D}">
   <ds:schemaRefs>
     <ds:schemaRef ds:uri="http://schemas.openxmlformats.org/officeDocument/2006/bibliography"/>
   </ds:schemaRefs>

</xml_diff>

<commit_message>
Update for chapter 1.1 and 1.2 / new materials
</commit_message>
<xml_diff>
--- a/Plan.docx
+++ b/Plan.docx
@@ -24,577 +24,565 @@
           <w:sz w:val="20"/>
           <w:szCs w:val="20"/>
         </w:rPr>
-        <w:t>7</w:t>
-      </w:r>
+        <w:t>8</w:t>
+      </w:r>
+      <w:bookmarkStart w:id="0" w:name="_GoBack"/>
+      <w:bookmarkEnd w:id="0"/>
       <w:r>
         <w:rPr>
           <w:i/>
           <w:sz w:val="20"/>
           <w:szCs w:val="20"/>
         </w:rPr>
-        <w:t>.3</w:t>
+        <w:t xml:space="preserve"> Beta</w:t>
+      </w:r>
+    </w:p>
+    <w:p>
+      <w:pPr>
+        <w:rPr>
+          <w:sz w:val="28"/>
+        </w:rPr>
+      </w:pPr>
+      <w:r>
+        <w:rPr>
+          <w:sz w:val="28"/>
+        </w:rPr>
+        <w:t>Agentowe sterowanie obciążeniem aplikacji rozproszonych</w:t>
+      </w:r>
+    </w:p>
+    <w:p>
+      <w:pPr>
+        <w:spacing w:line="240" w:lineRule="auto"/>
+        <w:rPr>
+          <w:szCs w:val="24"/>
+        </w:rPr>
+      </w:pPr>
+      <w:r>
+        <w:rPr>
+          <w:szCs w:val="24"/>
+        </w:rPr>
+        <w:t xml:space="preserve">1) </w:t>
+      </w:r>
+      <w:r>
+        <w:rPr>
+          <w:szCs w:val="24"/>
+        </w:rPr>
+        <w:t>Opis programowania</w:t>
+      </w:r>
+      <w:r>
+        <w:rPr>
+          <w:szCs w:val="24"/>
+        </w:rPr>
+        <w:t xml:space="preserve"> agantowe</w:t>
+      </w:r>
+      <w:r>
+        <w:rPr>
+          <w:szCs w:val="24"/>
+        </w:rPr>
+        <w:t>g</w:t>
+      </w:r>
+      <w:r>
+        <w:rPr>
+          <w:szCs w:val="24"/>
+        </w:rPr>
+        <w:t>o</w:t>
+      </w:r>
+    </w:p>
+    <w:p>
+      <w:pPr>
+        <w:spacing w:line="240" w:lineRule="auto"/>
+        <w:ind w:firstLine="708"/>
+        <w:rPr>
+          <w:szCs w:val="24"/>
+        </w:rPr>
+      </w:pPr>
+      <w:r>
+        <w:rPr>
+          <w:szCs w:val="24"/>
+        </w:rPr>
+        <w:t>1.1)</w:t>
+      </w:r>
+      <w:r>
+        <w:rPr>
+          <w:szCs w:val="24"/>
+        </w:rPr>
+        <w:t>Programowanie obiektowe kontra programowanie  agentowe</w:t>
+      </w:r>
+    </w:p>
+    <w:p>
+      <w:pPr>
+        <w:spacing w:line="240" w:lineRule="auto"/>
+        <w:ind w:firstLine="708"/>
+        <w:rPr>
+          <w:szCs w:val="24"/>
+        </w:rPr>
+      </w:pPr>
+      <w:r>
+        <w:rPr>
+          <w:szCs w:val="24"/>
+        </w:rPr>
+        <w:tab/>
+        <w:t>1.1.1) Opis programowania obiektowego</w:t>
+      </w:r>
+    </w:p>
+    <w:p>
+      <w:pPr>
+        <w:spacing w:line="240" w:lineRule="auto"/>
+        <w:ind w:left="708" w:firstLine="708"/>
+        <w:rPr>
+          <w:szCs w:val="24"/>
+        </w:rPr>
+      </w:pPr>
+      <w:r>
+        <w:rPr>
+          <w:szCs w:val="24"/>
+        </w:rPr>
+        <w:t xml:space="preserve">1.1.2) Opis programowania agentowego </w:t>
+      </w:r>
+    </w:p>
+    <w:p>
+      <w:pPr>
+        <w:spacing w:line="240" w:lineRule="auto"/>
+        <w:ind w:left="708" w:firstLine="708"/>
+        <w:rPr>
+          <w:szCs w:val="24"/>
+        </w:rPr>
+      </w:pPr>
+      <w:r>
+        <w:rPr>
+          <w:szCs w:val="24"/>
+        </w:rPr>
+        <w:t xml:space="preserve">1.1.3) Porównanie programowania obiektowego z agentowym </w:t>
+      </w:r>
+    </w:p>
+    <w:p>
+      <w:pPr>
+        <w:spacing w:line="240" w:lineRule="auto"/>
+        <w:rPr>
+          <w:szCs w:val="24"/>
+        </w:rPr>
+      </w:pPr>
+      <w:r>
+        <w:rPr>
+          <w:szCs w:val="24"/>
+        </w:rPr>
+        <w:tab/>
+        <w:t>1.2</w:t>
+      </w:r>
+      <w:r>
+        <w:rPr>
+          <w:szCs w:val="24"/>
+        </w:rPr>
+        <w:t>)</w:t>
+      </w:r>
+      <w:r>
+        <w:rPr>
+          <w:szCs w:val="24"/>
+        </w:rPr>
+        <w:t xml:space="preserve"> Systemy </w:t>
+      </w:r>
+      <w:proofErr w:type="spellStart"/>
+      <w:r>
+        <w:rPr>
+          <w:szCs w:val="24"/>
+        </w:rPr>
+        <w:t>wieloagentowe</w:t>
+      </w:r>
+      <w:proofErr w:type="spellEnd"/>
+    </w:p>
+    <w:p>
+      <w:pPr>
+        <w:spacing w:line="240" w:lineRule="auto"/>
+        <w:rPr>
+          <w:szCs w:val="24"/>
+        </w:rPr>
+      </w:pPr>
+      <w:r>
+        <w:rPr>
+          <w:szCs w:val="24"/>
+        </w:rPr>
+        <w:tab/>
+        <w:t>1.3) Rozwój programowania agentowego</w:t>
+      </w:r>
+    </w:p>
+    <w:p>
+      <w:pPr>
+        <w:spacing w:line="240" w:lineRule="auto"/>
+        <w:rPr>
+          <w:szCs w:val="24"/>
+        </w:rPr>
+      </w:pPr>
+      <w:r>
+        <w:rPr>
+          <w:szCs w:val="24"/>
+        </w:rPr>
+        <w:tab/>
+        <w:t>1.4</w:t>
+      </w:r>
+      <w:r>
+        <w:rPr>
+          <w:szCs w:val="24"/>
+        </w:rPr>
+        <w:t>) Przykłady zastosowań agentów</w:t>
+      </w:r>
+    </w:p>
+    <w:p>
+      <w:pPr>
+        <w:spacing w:line="240" w:lineRule="auto"/>
+        <w:rPr>
+          <w:szCs w:val="24"/>
+        </w:rPr>
+      </w:pPr>
+      <w:r>
+        <w:t>2</w:t>
+      </w:r>
+      <w:r>
+        <w:t xml:space="preserve">) </w:t>
+      </w:r>
+      <w:r>
+        <w:t xml:space="preserve">Aplikacje </w:t>
+      </w:r>
+      <w:r>
+        <w:t>rozproszone</w:t>
+      </w:r>
+      <w:r>
+        <w:t xml:space="preserve"> i ich </w:t>
+      </w:r>
+      <w:r>
+        <w:t>zastosowanie</w:t>
+      </w:r>
+    </w:p>
+    <w:p>
+      <w:pPr>
+        <w:spacing w:line="240" w:lineRule="auto"/>
+      </w:pPr>
+      <w:r>
+        <w:tab/>
+        <w:t>2</w:t>
+      </w:r>
+      <w:r>
+        <w:t xml:space="preserve">.1 ) </w:t>
+      </w:r>
+      <w:r>
+        <w:t>Aplikacje</w:t>
+      </w:r>
+      <w:r>
+        <w:t xml:space="preserve"> rozproszone</w:t>
+      </w:r>
+    </w:p>
+    <w:p>
+      <w:pPr>
+        <w:spacing w:line="240" w:lineRule="auto"/>
+      </w:pPr>
+      <w:r>
+        <w:tab/>
+      </w:r>
+      <w:r>
+        <w:tab/>
+        <w:t>2.1.1) Definicja</w:t>
+      </w:r>
+    </w:p>
+    <w:p>
+      <w:pPr>
+        <w:spacing w:line="240" w:lineRule="auto"/>
+      </w:pPr>
+      <w:r>
+        <w:tab/>
+      </w:r>
+      <w:r>
+        <w:tab/>
+        <w:t>2.1.2) Cechy</w:t>
+      </w:r>
+    </w:p>
+    <w:p>
+      <w:pPr>
+        <w:spacing w:line="240" w:lineRule="auto"/>
+      </w:pPr>
+      <w:r>
+        <w:tab/>
+      </w:r>
+      <w:r>
+        <w:tab/>
+        <w:t>2.1.3) Wady i zalety</w:t>
+      </w:r>
+    </w:p>
+    <w:p>
+      <w:pPr>
+        <w:spacing w:line="240" w:lineRule="auto"/>
+      </w:pPr>
+      <w:r>
+        <w:tab/>
+        <w:t xml:space="preserve">2.3) </w:t>
+      </w:r>
+      <w:r>
+        <w:t>Omówienie rodzajów komunikacji w aplikacjach rozproszonych</w:t>
+      </w:r>
+    </w:p>
+    <w:p>
+      <w:pPr>
+        <w:spacing w:line="240" w:lineRule="auto"/>
+      </w:pPr>
+      <w:r>
+        <w:tab/>
+        <w:t>2</w:t>
+      </w:r>
+      <w:r>
+        <w:t xml:space="preserve">.3) </w:t>
+      </w:r>
+      <w:r>
+        <w:t xml:space="preserve">Sposoby </w:t>
+      </w:r>
+      <w:r>
+        <w:t>implementacji aplikacji rozproszonych</w:t>
+      </w:r>
+    </w:p>
+    <w:p>
+      <w:pPr>
+        <w:spacing w:line="240" w:lineRule="auto"/>
+        <w:rPr>
+          <w:sz w:val="24"/>
+        </w:rPr>
+      </w:pPr>
+      <w:r>
+        <w:t>3</w:t>
+      </w:r>
+      <w:r>
+        <w:t xml:space="preserve">)  </w:t>
+      </w:r>
+      <w:r>
+        <w:rPr>
+          <w:rStyle w:val="st"/>
+        </w:rPr>
+        <w:t>Oprogramowanie zorientowane na przetwarzanie komunikatów</w:t>
+      </w:r>
+    </w:p>
+    <w:p>
+      <w:pPr>
+        <w:spacing w:line="240" w:lineRule="auto"/>
+      </w:pPr>
+      <w:r>
+        <w:tab/>
+        <w:t>3</w:t>
+      </w:r>
+      <w:r>
+        <w:t xml:space="preserve">.1) </w:t>
+      </w:r>
+      <w:r>
+        <w:t xml:space="preserve">Ogólna </w:t>
+      </w:r>
+      <w:r>
+        <w:t>charakterystyka</w:t>
+      </w:r>
+    </w:p>
+    <w:p>
+      <w:pPr>
+        <w:spacing w:line="240" w:lineRule="auto"/>
+      </w:pPr>
+      <w:r>
+        <w:tab/>
+      </w:r>
+      <w:r>
+        <w:tab/>
+        <w:t>3.1.1) Definicja</w:t>
+      </w:r>
+      <w:r>
+        <w:t xml:space="preserve"> MOM</w:t>
+      </w:r>
+      <w:r>
+        <w:t xml:space="preserve"> (</w:t>
       </w:r>
       <w:r>
         <w:rPr>
           <w:i/>
-          <w:sz w:val="20"/>
-          <w:szCs w:val="20"/>
-        </w:rPr>
-        <w:t xml:space="preserve"> Beta</w:t>
-      </w:r>
-    </w:p>
-    <w:p>
-      <w:pPr>
-        <w:rPr>
-          <w:sz w:val="28"/>
-        </w:rPr>
-      </w:pPr>
-      <w:r>
-        <w:rPr>
-          <w:sz w:val="28"/>
-        </w:rPr>
-        <w:t>Agentowe sterowanie obciążeniem aplikacji rozproszonych</w:t>
-      </w:r>
-    </w:p>
-    <w:p>
-      <w:pPr>
-        <w:spacing w:line="240" w:lineRule="auto"/>
-        <w:rPr>
-          <w:szCs w:val="24"/>
-        </w:rPr>
-      </w:pPr>
-      <w:r>
-        <w:rPr>
-          <w:szCs w:val="24"/>
-        </w:rPr>
-        <w:t xml:space="preserve">1) </w:t>
-      </w:r>
-      <w:r>
-        <w:rPr>
-          <w:szCs w:val="24"/>
-        </w:rPr>
-        <w:t>Opis programowania</w:t>
-      </w:r>
-      <w:r>
-        <w:rPr>
-          <w:szCs w:val="24"/>
-        </w:rPr>
-        <w:t xml:space="preserve"> agantowe</w:t>
-      </w:r>
-      <w:r>
-        <w:rPr>
-          <w:szCs w:val="24"/>
-        </w:rPr>
-        <w:t>g</w:t>
-      </w:r>
-      <w:r>
-        <w:rPr>
-          <w:szCs w:val="24"/>
-        </w:rPr>
-        <w:t>o</w:t>
+        </w:rPr>
+        <w:t>Message oriented middleware</w:t>
+      </w:r>
+      <w:r>
+        <w:t>)</w:t>
+      </w:r>
+    </w:p>
+    <w:p>
+      <w:pPr>
+        <w:spacing w:line="240" w:lineRule="auto"/>
+      </w:pPr>
+      <w:r>
+        <w:tab/>
+      </w:r>
+      <w:r>
+        <w:tab/>
+        <w:t>3</w:t>
+      </w:r>
+      <w:r>
+        <w:t>.1.2</w:t>
+      </w:r>
+      <w:r>
+        <w:t>) Modele przesyłania wiadomości</w:t>
       </w:r>
     </w:p>
     <w:p>
       <w:pPr>
         <w:spacing w:line="240" w:lineRule="auto"/>
         <w:ind w:firstLine="708"/>
-        <w:rPr>
-          <w:szCs w:val="24"/>
-        </w:rPr>
-      </w:pPr>
-      <w:r>
-        <w:rPr>
-          <w:szCs w:val="24"/>
-        </w:rPr>
-        <w:t>1.1)</w:t>
-      </w:r>
-      <w:r>
-        <w:rPr>
-          <w:szCs w:val="24"/>
-        </w:rPr>
-        <w:t>Programowanie obiektowe kontra programowanie  agentowe</w:t>
-      </w:r>
-    </w:p>
-    <w:p>
-      <w:pPr>
-        <w:spacing w:line="240" w:lineRule="auto"/>
-        <w:rPr>
-          <w:szCs w:val="24"/>
-        </w:rPr>
-      </w:pPr>
-      <w:r>
-        <w:rPr>
-          <w:szCs w:val="24"/>
-        </w:rPr>
-        <w:tab/>
-        <w:t>1.2)</w:t>
-      </w:r>
-      <w:r>
-        <w:rPr>
-          <w:szCs w:val="24"/>
-        </w:rPr>
-        <w:t xml:space="preserve"> Systemy wieloagentowe</w:t>
-      </w:r>
-    </w:p>
-    <w:p>
-      <w:pPr>
-        <w:spacing w:line="240" w:lineRule="auto"/>
-        <w:rPr>
-          <w:szCs w:val="24"/>
-        </w:rPr>
-      </w:pPr>
-      <w:r>
-        <w:rPr>
-          <w:szCs w:val="24"/>
-        </w:rPr>
-        <w:tab/>
-        <w:t>1.3</w:t>
-      </w:r>
-      <w:r>
-        <w:rPr>
-          <w:szCs w:val="24"/>
-        </w:rPr>
-        <w:t>) Przykłady zastosowań agentów</w:t>
-      </w:r>
-    </w:p>
-    <w:p>
-      <w:pPr>
-        <w:spacing w:line="240" w:lineRule="auto"/>
-        <w:rPr>
-          <w:strike/>
-          <w:szCs w:val="24"/>
-        </w:rPr>
-      </w:pPr>
-      <w:r>
-        <w:rPr>
-          <w:szCs w:val="24"/>
-        </w:rPr>
-        <w:tab/>
-      </w:r>
-      <w:r>
-        <w:rPr>
-          <w:strike/>
-          <w:szCs w:val="24"/>
-        </w:rPr>
-        <w:t>1.4</w:t>
-      </w:r>
-      <w:r>
-        <w:rPr>
-          <w:strike/>
-          <w:szCs w:val="24"/>
-        </w:rPr>
-        <w:t>) Przegląd technologii</w:t>
-      </w:r>
-      <w:r>
-        <w:rPr>
-          <w:strike/>
-          <w:szCs w:val="24"/>
-        </w:rPr>
-        <w:t xml:space="preserve"> związanych z programowaniem </w:t>
-      </w:r>
-      <w:r>
-        <w:rPr>
-          <w:strike/>
-          <w:szCs w:val="24"/>
-        </w:rPr>
+      </w:pPr>
+      <w:r>
+        <w:t>3</w:t>
+      </w:r>
+      <w:r>
+        <w:t>.2)  Standard JMS</w:t>
+      </w:r>
+    </w:p>
+    <w:p>
+      <w:pPr>
+        <w:spacing w:line="240" w:lineRule="auto"/>
+        <w:ind w:firstLine="708"/>
+      </w:pPr>
+      <w:r>
+        <w:tab/>
+        <w:t>3</w:t>
+      </w:r>
+      <w:r>
+        <w:t xml:space="preserve">.2.1) </w:t>
+      </w:r>
+      <w:r>
+        <w:t>Główne element oraz ich wykorzystanie</w:t>
+      </w:r>
+    </w:p>
+    <w:p>
+      <w:pPr>
+        <w:spacing w:line="240" w:lineRule="auto"/>
+        <w:ind w:firstLine="708"/>
+      </w:pPr>
+      <w:r>
+        <w:tab/>
+        <w:t xml:space="preserve">3.2.2) </w:t>
+      </w:r>
+      <w:r>
+        <w:t>Architektura</w:t>
+      </w:r>
+    </w:p>
+    <w:p>
+      <w:pPr>
+        <w:spacing w:line="240" w:lineRule="auto"/>
+        <w:ind w:firstLine="708"/>
+      </w:pPr>
+      <w:r>
+        <w:tab/>
+        <w:t>3</w:t>
+      </w:r>
+      <w:r>
+        <w:t xml:space="preserve">.2.2) </w:t>
+      </w:r>
+      <w:r>
+        <w:t>Przykłady implementacji</w:t>
+      </w:r>
+      <w:r>
+        <w:t xml:space="preserve"> JMS</w:t>
+      </w:r>
+    </w:p>
+    <w:p>
+      <w:pPr>
+        <w:spacing w:line="240" w:lineRule="auto"/>
+      </w:pPr>
+      <w:r>
+        <w:t>4</w:t>
+      </w:r>
+      <w:r>
+        <w:t xml:space="preserve">) </w:t>
+      </w:r>
+      <w:r>
+        <w:t>Z</w:t>
+      </w:r>
+      <w:r>
+        <w:t>agadnienia</w:t>
+      </w:r>
+      <w:r>
+        <w:t xml:space="preserve"> sterowania obciążeniem</w:t>
+      </w:r>
+      <w:r>
+        <w:t xml:space="preserve"> w aplikacjach </w:t>
+      </w:r>
+      <w:r>
+        <w:t>rozproszonych</w:t>
+      </w:r>
+    </w:p>
+    <w:p>
+      <w:pPr>
+        <w:spacing w:line="240" w:lineRule="auto"/>
+      </w:pPr>
+      <w:r>
+        <w:tab/>
+        <w:t>4</w:t>
+      </w:r>
+      <w:r>
+        <w:t>.1) Definicja</w:t>
+      </w:r>
+    </w:p>
+    <w:p>
+      <w:pPr>
+        <w:spacing w:line="240" w:lineRule="auto"/>
+      </w:pPr>
+      <w:r>
+        <w:tab/>
+        <w:t>4</w:t>
+      </w:r>
+      <w:r>
+        <w:t>.2) Sposoby sterowania obciążeniem</w:t>
+      </w:r>
+    </w:p>
+    <w:p>
+      <w:pPr>
+        <w:spacing w:line="240" w:lineRule="auto"/>
+      </w:pPr>
+      <w:r>
+        <w:tab/>
+        <w:t>4</w:t>
+      </w:r>
+      <w:r>
+        <w:t>.3) Przegląd rozwiązań zagadnienia sterowania obciążeniem</w:t>
+      </w:r>
+    </w:p>
+    <w:p>
+      <w:pPr>
+        <w:spacing w:line="240" w:lineRule="auto"/>
+      </w:pPr>
+      <w:r>
+        <w:t xml:space="preserve">5) Sterowanie obciążeniem z wykorzystaniem programowania </w:t>
+      </w:r>
+      <w:r>
         <w:t>agent</w:t>
       </w:r>
       <w:r>
-        <w:rPr>
-          <w:strike/>
-          <w:szCs w:val="24"/>
-        </w:rPr>
-        <w:t>owym</w:t>
-      </w:r>
-    </w:p>
-    <w:p>
-      <w:pPr>
-        <w:spacing w:line="240" w:lineRule="auto"/>
-      </w:pPr>
-      <w:r>
-        <w:t>2</w:t>
+        <w:t>owego</w:t>
+      </w:r>
+    </w:p>
+    <w:p>
+      <w:pPr>
+        <w:spacing w:line="240" w:lineRule="auto"/>
+      </w:pPr>
+      <w:r>
+        <w:lastRenderedPageBreak/>
+        <w:tab/>
+        <w:t xml:space="preserve">5.1) Omówienie wykorzystanych </w:t>
+      </w:r>
+      <w:r>
+        <w:t>technologi</w:t>
+      </w:r>
+      <w:r>
+        <w:t>i</w:t>
+      </w:r>
+    </w:p>
+    <w:p>
+      <w:pPr>
+        <w:spacing w:line="240" w:lineRule="auto"/>
+      </w:pPr>
+      <w:r>
+        <w:tab/>
+        <w:t>5.2</w:t>
       </w:r>
       <w:r>
         <w:t xml:space="preserve">) </w:t>
       </w:r>
       <w:r>
-        <w:t xml:space="preserve">Aplikacje </w:t>
-      </w:r>
-      <w:r>
-        <w:t>rozproszone</w:t>
-      </w:r>
-      <w:r>
-        <w:t xml:space="preserve"> i ich </w:t>
-      </w:r>
-      <w:r>
-        <w:t>zastosowanie</w:t>
-      </w:r>
-    </w:p>
-    <w:p>
-      <w:pPr>
-        <w:spacing w:line="240" w:lineRule="auto"/>
-      </w:pPr>
-      <w:r>
-        <w:tab/>
-        <w:t>2</w:t>
-      </w:r>
-      <w:r>
-        <w:t xml:space="preserve">.1 ) </w:t>
-      </w:r>
-      <w:r>
-        <w:t>Aplikacje</w:t>
-      </w:r>
-      <w:r>
-        <w:t xml:space="preserve"> rozproszone</w:t>
-      </w:r>
-    </w:p>
-    <w:p>
-      <w:pPr>
-        <w:spacing w:line="240" w:lineRule="auto"/>
-      </w:pPr>
-      <w:r>
-        <w:tab/>
-      </w:r>
-      <w:r>
-        <w:tab/>
-        <w:t>2.1.1) Definicja</w:t>
-      </w:r>
-    </w:p>
-    <w:p>
-      <w:pPr>
-        <w:spacing w:line="240" w:lineRule="auto"/>
-      </w:pPr>
-      <w:r>
-        <w:tab/>
-      </w:r>
-      <w:r>
-        <w:tab/>
-        <w:t>2.1.2) Cechy</w:t>
-      </w:r>
-    </w:p>
-    <w:p>
-      <w:pPr>
-        <w:spacing w:line="240" w:lineRule="auto"/>
-      </w:pPr>
-      <w:r>
-        <w:tab/>
-      </w:r>
-      <w:r>
-        <w:tab/>
-        <w:t>2.1.3) Wady i zalety</w:t>
-      </w:r>
-    </w:p>
-    <w:p>
-      <w:pPr>
-        <w:spacing w:line="240" w:lineRule="auto"/>
-        <w:rPr>
-          <w:strike/>
-        </w:rPr>
-      </w:pPr>
-      <w:r>
-        <w:tab/>
-      </w:r>
-      <w:r>
-        <w:rPr>
-          <w:strike/>
-        </w:rPr>
-        <w:t>2</w:t>
-      </w:r>
-      <w:r>
-        <w:rPr>
-          <w:strike/>
-        </w:rPr>
-        <w:t xml:space="preserve">.2) Rozwój </w:t>
-      </w:r>
-      <w:r>
-        <w:rPr>
-          <w:strike/>
-        </w:rPr>
-        <w:t>aplikacji</w:t>
-      </w:r>
-      <w:r>
-        <w:rPr>
-          <w:strike/>
-        </w:rPr>
-        <w:t xml:space="preserve"> rozproszonych</w:t>
-      </w:r>
-    </w:p>
-    <w:p>
-      <w:pPr>
-        <w:spacing w:line="240" w:lineRule="auto"/>
-      </w:pPr>
-      <w:r>
-        <w:tab/>
-        <w:t xml:space="preserve">2.3) </w:t>
-      </w:r>
-      <w:r>
-        <w:t>Omówienie rodzajów komunikacji w aplikacjach rozproszonych</w:t>
-      </w:r>
-    </w:p>
-    <w:p>
-      <w:pPr>
-        <w:spacing w:line="240" w:lineRule="auto"/>
-      </w:pPr>
-      <w:r>
-        <w:tab/>
-        <w:t>2</w:t>
-      </w:r>
-      <w:r>
-        <w:t xml:space="preserve">.3) </w:t>
-      </w:r>
-      <w:r>
-        <w:t xml:space="preserve">Sposoby </w:t>
-      </w:r>
-      <w:r>
-        <w:t>implementacji aplikacji rozproszonych</w:t>
-      </w:r>
-    </w:p>
-    <w:p>
-      <w:pPr>
-        <w:spacing w:line="240" w:lineRule="auto"/>
-        <w:rPr>
-          <w:sz w:val="24"/>
-        </w:rPr>
-      </w:pPr>
-      <w:r>
-        <w:t>3</w:t>
-      </w:r>
-      <w:r>
-        <w:t xml:space="preserve">)  </w:t>
-      </w:r>
-      <w:r>
-        <w:rPr>
-          <w:rStyle w:val="st"/>
-        </w:rPr>
-        <w:t>Oprogramowanie zorientowane na przetwarzanie komunikatów</w:t>
-      </w:r>
-    </w:p>
-    <w:p>
-      <w:pPr>
-        <w:spacing w:line="240" w:lineRule="auto"/>
-      </w:pPr>
-      <w:r>
-        <w:tab/>
-        <w:t>3</w:t>
-      </w:r>
-      <w:r>
-        <w:t xml:space="preserve">.1) </w:t>
-      </w:r>
-      <w:r>
-        <w:t xml:space="preserve">Ogólna </w:t>
-      </w:r>
-      <w:r>
-        <w:t>charakterystyka</w:t>
-      </w:r>
-    </w:p>
-    <w:p>
-      <w:pPr>
-        <w:spacing w:line="240" w:lineRule="auto"/>
-      </w:pPr>
-      <w:r>
-        <w:tab/>
-      </w:r>
-      <w:r>
-        <w:tab/>
-        <w:t>3.1.1) Definicja</w:t>
-      </w:r>
-      <w:r>
-        <w:t xml:space="preserve"> MOM</w:t>
-      </w:r>
-      <w:r>
-        <w:t xml:space="preserve"> (</w:t>
-      </w:r>
-      <w:r>
-        <w:rPr>
-          <w:i/>
-        </w:rPr>
-        <w:t>Message oriented middleware</w:t>
-      </w:r>
-      <w:r>
-        <w:t>)</w:t>
-      </w:r>
-    </w:p>
-    <w:p>
-      <w:pPr>
-        <w:spacing w:line="240" w:lineRule="auto"/>
-      </w:pPr>
-      <w:r>
-        <w:tab/>
-      </w:r>
-      <w:r>
-        <w:tab/>
-        <w:t>3</w:t>
-      </w:r>
-      <w:r>
-        <w:t>.1.2</w:t>
-      </w:r>
-      <w:r>
-        <w:t>) Modele przesyłania wiadomości</w:t>
-      </w:r>
-    </w:p>
-    <w:p>
-      <w:pPr>
-        <w:spacing w:line="240" w:lineRule="auto"/>
-        <w:ind w:firstLine="708"/>
-      </w:pPr>
-      <w:r>
-        <w:t>3</w:t>
-      </w:r>
-      <w:r>
-        <w:t>.2)  Standard JMS</w:t>
-      </w:r>
-    </w:p>
-    <w:p>
-      <w:pPr>
-        <w:spacing w:line="240" w:lineRule="auto"/>
-        <w:ind w:firstLine="708"/>
-      </w:pPr>
-      <w:r>
-        <w:tab/>
-        <w:t>3</w:t>
-      </w:r>
-      <w:r>
-        <w:t xml:space="preserve">.2.1) </w:t>
-      </w:r>
-      <w:r>
-        <w:t>Główne element oraz ich wykorzystanie</w:t>
-      </w:r>
-    </w:p>
-    <w:p>
-      <w:pPr>
-        <w:spacing w:line="240" w:lineRule="auto"/>
-        <w:ind w:firstLine="708"/>
-      </w:pPr>
-      <w:r>
-        <w:tab/>
-        <w:t xml:space="preserve">3.2.2) </w:t>
-      </w:r>
-      <w:r>
-        <w:t>Architektura</w:t>
-      </w:r>
-    </w:p>
-    <w:p>
-      <w:pPr>
-        <w:spacing w:line="240" w:lineRule="auto"/>
-        <w:ind w:firstLine="708"/>
-      </w:pPr>
-      <w:r>
-        <w:tab/>
-        <w:t>3</w:t>
-      </w:r>
-      <w:r>
-        <w:t xml:space="preserve">.2.2) </w:t>
-      </w:r>
-      <w:r>
-        <w:t>Przykłady implementacji</w:t>
-      </w:r>
-      <w:r>
-        <w:t xml:space="preserve"> JMS</w:t>
-      </w:r>
-    </w:p>
-    <w:p>
-      <w:pPr>
-        <w:spacing w:line="240" w:lineRule="auto"/>
-      </w:pPr>
-      <w:r>
-        <w:t>4</w:t>
-      </w:r>
-      <w:r>
-        <w:t xml:space="preserve">) </w:t>
-      </w:r>
-      <w:r>
-        <w:t>Z</w:t>
-      </w:r>
-      <w:r>
-        <w:t>agadnienia</w:t>
-      </w:r>
-      <w:r>
-        <w:t xml:space="preserve"> sterowania obciążeniem</w:t>
-      </w:r>
-      <w:r>
-        <w:t xml:space="preserve"> w aplikacjach </w:t>
-      </w:r>
-      <w:r>
-        <w:t>rozproszonych</w:t>
-      </w:r>
-    </w:p>
-    <w:p>
-      <w:pPr>
-        <w:spacing w:line="240" w:lineRule="auto"/>
-      </w:pPr>
-      <w:r>
-        <w:tab/>
-        <w:t>4</w:t>
-      </w:r>
-      <w:r>
-        <w:t>.1) Definicja</w:t>
-      </w:r>
-    </w:p>
-    <w:p>
-      <w:pPr>
-        <w:spacing w:line="240" w:lineRule="auto"/>
-      </w:pPr>
-      <w:r>
-        <w:tab/>
-        <w:t>4</w:t>
-      </w:r>
-      <w:r>
-        <w:t>.2) Sposoby sterowania obciążeniem</w:t>
-      </w:r>
-    </w:p>
-    <w:p>
-      <w:pPr>
-        <w:spacing w:line="240" w:lineRule="auto"/>
-      </w:pPr>
-      <w:r>
-        <w:tab/>
-        <w:t>4</w:t>
-      </w:r>
-      <w:r>
-        <w:t>.3) Przegląd rozwiązań zagadnienia sterowania obciążeniem</w:t>
-      </w:r>
-    </w:p>
-    <w:p>
-      <w:pPr>
-        <w:spacing w:line="240" w:lineRule="auto"/>
-      </w:pPr>
-      <w:r>
-        <w:t xml:space="preserve">5) Sterowanie obciążeniem z wykorzystaniem programowania </w:t>
-      </w:r>
-      <w:r>
-        <w:t>agent</w:t>
-      </w:r>
-      <w:r>
-        <w:t>owego</w:t>
-      </w:r>
-    </w:p>
-    <w:p>
-      <w:pPr>
-        <w:spacing w:line="240" w:lineRule="auto"/>
-      </w:pPr>
-      <w:r>
-        <w:tab/>
-        <w:t xml:space="preserve">5.1) Omówienie wykorzystanych </w:t>
-      </w:r>
-      <w:r>
-        <w:t>technologi</w:t>
-      </w:r>
-      <w:r>
-        <w:t>i</w:t>
-      </w:r>
-    </w:p>
-    <w:p>
-      <w:pPr>
-        <w:spacing w:line="240" w:lineRule="auto"/>
-      </w:pPr>
-      <w:r>
-        <w:tab/>
-        <w:t>5.2</w:t>
-      </w:r>
-      <w:r>
-        <w:t xml:space="preserve">) </w:t>
-      </w:r>
-      <w:r>
         <w:t>Architektura aplikacji rozproszonej użytej do testów</w:t>
       </w:r>
     </w:p>
@@ -603,7 +591,6 @@
         <w:spacing w:line="240" w:lineRule="auto"/>
       </w:pPr>
       <w:r>
-        <w:lastRenderedPageBreak/>
         <w:tab/>
         <w:t>5.3</w:t>
       </w:r>
@@ -643,14 +630,9 @@
       </w:pPr>
       <w:r>
         <w:tab/>
-        <w:t xml:space="preserve">6.2) </w:t>
-      </w:r>
-      <w:bookmarkStart w:id="0" w:name="_GoBack"/>
-      <w:r>
-        <w:t>Interpretacja wyników</w:t>
-      </w:r>
-    </w:p>
-    <w:bookmarkEnd w:id="0"/>
+        <w:t>6.2) Interpretacja wyników</w:t>
+      </w:r>
+    </w:p>
     <w:p>
       <w:pPr>
         <w:spacing w:line="240" w:lineRule="auto"/>
@@ -1487,7 +1469,7 @@
 </file>
 
 <file path=customXml/itemProps1.xml><?xml version="1.0" encoding="utf-8"?>
-<ds:datastoreItem xmlns:ds="http://schemas.openxmlformats.org/officeDocument/2006/customXml" ds:itemID="{F3DD0FB4-2600-4F82-93D0-D427917D303D}">
+<ds:datastoreItem xmlns:ds="http://schemas.openxmlformats.org/officeDocument/2006/customXml" ds:itemID="{AC065A9F-B76C-4E41-9FA3-BD4C44A4E2B6}">
   <ds:schemaRefs>
     <ds:schemaRef ds:uri="http://schemas.openxmlformats.org/officeDocument/2006/bibliography"/>
   </ds:schemaRefs>

</xml_diff>

<commit_message>
Review chapter 1 by KM
</commit_message>
<xml_diff>
--- a/Plan.docx
+++ b/Plan.docx
@@ -26,8 +26,6 @@
         </w:rPr>
         <w:t>8</w:t>
       </w:r>
-      <w:bookmarkStart w:id="0" w:name="_GoBack"/>
-      <w:bookmarkEnd w:id="0"/>
       <w:r>
         <w:rPr>
           <w:i/>
@@ -312,7 +310,12 @@
       </w:pPr>
       <w:r>
         <w:tab/>
-        <w:t xml:space="preserve">2.3) </w:t>
+        <w:t>2.2</w:t>
+      </w:r>
+      <w:bookmarkStart w:id="0" w:name="_GoBack"/>
+      <w:bookmarkEnd w:id="0"/>
+      <w:r>
+        <w:t xml:space="preserve">) </w:t>
       </w:r>
       <w:r>
         <w:t>Omówienie rodzajów komunikacji w aplikacjach rozproszonych</w:t>
@@ -1469,7 +1472,7 @@
 </file>
 
 <file path=customXml/itemProps1.xml><?xml version="1.0" encoding="utf-8"?>
-<ds:datastoreItem xmlns:ds="http://schemas.openxmlformats.org/officeDocument/2006/customXml" ds:itemID="{AC065A9F-B76C-4E41-9FA3-BD4C44A4E2B6}">
+<ds:datastoreItem xmlns:ds="http://schemas.openxmlformats.org/officeDocument/2006/customXml" ds:itemID="{A315F284-A9A2-47C8-8B00-E5137CCF1E6F}">
   <ds:schemaRefs>
     <ds:schemaRef ds:uri="http://schemas.openxmlformats.org/officeDocument/2006/bibliography"/>
   </ds:schemaRefs>

</xml_diff>